<commit_message>
Updated lightbox. Updated resume and CV. Updated profile.
</commit_message>
<xml_diff>
--- a/assets/docs/Miyako_Jones_CV.docx
+++ b/assets/docs/Miyako_Jones_CV.docx
@@ -710,25 +710,7 @@
                 <w:sz w:val="20"/>
                 <w:szCs w:val="20"/>
               </w:rPr>
-              <w:t xml:space="preserve">Bootstrap 3 &amp; 4, </w:t>
-            </w:r>
-            <w:proofErr w:type="spellStart"/>
-            <w:r>
-              <w:rPr>
-                <w:rFonts w:ascii="Georgia" w:eastAsia="Georgia" w:hAnsi="Georgia" w:cs="Georgia"/>
-                <w:sz w:val="20"/>
-                <w:szCs w:val="20"/>
-              </w:rPr>
-              <w:t>Daemonite’s</w:t>
-            </w:r>
-            <w:proofErr w:type="spellEnd"/>
-            <w:r>
-              <w:rPr>
-                <w:rFonts w:ascii="Georgia" w:eastAsia="Georgia" w:hAnsi="Georgia" w:cs="Georgia"/>
-                <w:sz w:val="20"/>
-                <w:szCs w:val="20"/>
-              </w:rPr>
-              <w:t xml:space="preserve"> Material UI, Angular 1, Vue.js 2</w:t>
+              <w:t>Bootstrap 3 &amp; 4, Daemonite’s Material UI, Angular 1, Vue.js 2</w:t>
             </w:r>
           </w:p>
         </w:tc>
@@ -1162,25 +1144,7 @@
                 <w:sz w:val="20"/>
                 <w:szCs w:val="20"/>
               </w:rPr>
-              <w:t xml:space="preserve">Stripe, </w:t>
-            </w:r>
-            <w:proofErr w:type="spellStart"/>
-            <w:r>
-              <w:rPr>
-                <w:rFonts w:ascii="Georgia" w:eastAsia="Georgia" w:hAnsi="Georgia" w:cs="Georgia"/>
-                <w:sz w:val="20"/>
-                <w:szCs w:val="20"/>
-              </w:rPr>
-              <w:t>Recurly</w:t>
-            </w:r>
-            <w:proofErr w:type="spellEnd"/>
-            <w:r>
-              <w:rPr>
-                <w:rFonts w:ascii="Georgia" w:eastAsia="Georgia" w:hAnsi="Georgia" w:cs="Georgia"/>
-                <w:sz w:val="20"/>
-                <w:szCs w:val="20"/>
-              </w:rPr>
-              <w:t xml:space="preserve">, </w:t>
+              <w:t xml:space="preserve">Stripe, Recurly, </w:t>
             </w:r>
             <w:r>
               <w:rPr>
@@ -1294,7 +1258,7 @@
           <w:sz w:val="20"/>
           <w:szCs w:val="20"/>
         </w:rPr>
-        <w:t xml:space="preserve"> to Present</w:t>
+        <w:t xml:space="preserve"> to </w:t>
       </w:r>
       <w:r>
         <w:rPr>
@@ -1304,6 +1268,16 @@
           <w:sz w:val="20"/>
           <w:szCs w:val="20"/>
         </w:rPr>
+        <w:t>Present</w:t>
+      </w:r>
+      <w:r>
+        <w:rPr>
+          <w:rFonts w:ascii="Georgia" w:eastAsia="Georgia" w:hAnsi="Georgia" w:cs="Georgia"/>
+          <w:b w:val="0"/>
+          <w:bCs/>
+          <w:sz w:val="20"/>
+          <w:szCs w:val="20"/>
+        </w:rPr>
         <w:t>)</w:t>
       </w:r>
     </w:p>
@@ -1326,6 +1300,149 @@
           <w:sz w:val="20"/>
           <w:szCs w:val="20"/>
         </w:rPr>
+        <w:t>Contract</w:t>
+      </w:r>
+      <w:r>
+        <w:rPr>
+          <w:rFonts w:ascii="Georgia" w:hAnsi="Georgia"/>
+          <w:b/>
+          <w:bCs/>
+          <w:sz w:val="20"/>
+          <w:szCs w:val="20"/>
+        </w:rPr>
+        <w:t xml:space="preserve"> Software Engineer</w:t>
+      </w:r>
+      <w:r>
+        <w:rPr>
+          <w:rFonts w:ascii="Georgia" w:hAnsi="Georgia"/>
+          <w:sz w:val="20"/>
+          <w:szCs w:val="20"/>
+        </w:rPr>
+        <w:t xml:space="preserve"> (</w:t>
+      </w:r>
+      <w:r>
+        <w:rPr>
+          <w:rFonts w:ascii="Georgia" w:hAnsi="Georgia"/>
+          <w:sz w:val="20"/>
+          <w:szCs w:val="20"/>
+        </w:rPr>
+        <w:t>Oct</w:t>
+      </w:r>
+      <w:r>
+        <w:rPr>
+          <w:rFonts w:ascii="Georgia" w:hAnsi="Georgia"/>
+          <w:sz w:val="20"/>
+          <w:szCs w:val="20"/>
+        </w:rPr>
+        <w:t>. 20</w:t>
+      </w:r>
+      <w:r>
+        <w:rPr>
+          <w:rFonts w:ascii="Georgia" w:hAnsi="Georgia"/>
+          <w:sz w:val="20"/>
+          <w:szCs w:val="20"/>
+        </w:rPr>
+        <w:t>20</w:t>
+      </w:r>
+      <w:r>
+        <w:rPr>
+          <w:rFonts w:ascii="Georgia" w:hAnsi="Georgia"/>
+          <w:sz w:val="20"/>
+          <w:szCs w:val="20"/>
+        </w:rPr>
+        <w:t xml:space="preserve"> to </w:t>
+      </w:r>
+      <w:r>
+        <w:rPr>
+          <w:rFonts w:ascii="Georgia" w:hAnsi="Georgia"/>
+          <w:sz w:val="20"/>
+          <w:szCs w:val="20"/>
+        </w:rPr>
+        <w:t>Present</w:t>
+      </w:r>
+      <w:r>
+        <w:rPr>
+          <w:rFonts w:ascii="Georgia" w:hAnsi="Georgia"/>
+          <w:sz w:val="20"/>
+          <w:szCs w:val="20"/>
+        </w:rPr>
+        <w:t>)</w:t>
+      </w:r>
+    </w:p>
+    <w:p>
+      <w:pPr>
+        <w:spacing w:after="300" w:line="240" w:lineRule="auto"/>
+        <w:contextualSpacing w:val="0"/>
+        <w:rPr>
+          <w:rFonts w:ascii="Georgia" w:hAnsi="Georgia"/>
+          <w:sz w:val="20"/>
+          <w:szCs w:val="20"/>
+        </w:rPr>
+      </w:pPr>
+      <w:r>
+        <w:rPr>
+          <w:rFonts w:ascii="Georgia" w:hAnsi="Georgia" w:cs="Segoe UI"/>
+          <w:sz w:val="20"/>
+          <w:szCs w:val="20"/>
+          <w:shd w:val="clear" w:color="auto" w:fill="FFFFFF"/>
+        </w:rPr>
+        <w:t xml:space="preserve">Designed, developed, </w:t>
+      </w:r>
+      <w:r>
+        <w:rPr>
+          <w:rFonts w:ascii="Georgia" w:hAnsi="Georgia" w:cs="Segoe UI"/>
+          <w:sz w:val="20"/>
+          <w:szCs w:val="20"/>
+          <w:shd w:val="clear" w:color="auto" w:fill="FFFFFF"/>
+        </w:rPr>
+        <w:t xml:space="preserve">debugged, estimated, </w:t>
+      </w:r>
+      <w:r>
+        <w:rPr>
+          <w:rFonts w:ascii="Georgia" w:hAnsi="Georgia" w:cs="Segoe UI"/>
+          <w:sz w:val="20"/>
+          <w:szCs w:val="20"/>
+          <w:shd w:val="clear" w:color="auto" w:fill="FFFFFF"/>
+        </w:rPr>
+        <w:t>and maintained web</w:t>
+      </w:r>
+      <w:r>
+        <w:rPr>
+          <w:rFonts w:ascii="Georgia" w:hAnsi="Georgia" w:cs="Segoe UI"/>
+          <w:sz w:val="20"/>
+          <w:szCs w:val="20"/>
+          <w:shd w:val="clear" w:color="auto" w:fill="FFFFFF"/>
+        </w:rPr>
+        <w:t>, server,</w:t>
+      </w:r>
+      <w:r>
+        <w:rPr>
+          <w:rFonts w:ascii="Georgia" w:hAnsi="Georgia" w:cs="Segoe UI"/>
+          <w:sz w:val="20"/>
+          <w:szCs w:val="20"/>
+          <w:shd w:val="clear" w:color="auto" w:fill="FFFFFF"/>
+        </w:rPr>
+        <w:t xml:space="preserve"> and desktop software.</w:t>
+      </w:r>
+    </w:p>
+    <w:p>
+      <w:pPr>
+        <w:spacing w:after="120" w:line="240" w:lineRule="auto"/>
+        <w:contextualSpacing w:val="0"/>
+        <w:rPr>
+          <w:rFonts w:ascii="Georgia" w:hAnsi="Georgia"/>
+          <w:sz w:val="20"/>
+          <w:szCs w:val="20"/>
+        </w:rPr>
+      </w:pPr>
+      <w:r>
+        <w:rPr>
+          <w:rFonts w:ascii="Georgia" w:hAnsi="Georgia"/>
+          <w:b/>
+          <w:bCs/>
+          <w:sz w:val="20"/>
+          <w:szCs w:val="20"/>
+        </w:rPr>
         <w:t>Software Engineer</w:t>
       </w:r>
       <w:r>
@@ -1374,7 +1491,15 @@
           <w:sz w:val="20"/>
           <w:szCs w:val="20"/>
         </w:rPr>
-        <w:t>Present)</w:t>
+        <w:t>Oct. 2020</w:t>
+      </w:r>
+      <w:r>
+        <w:rPr>
+          <w:rFonts w:ascii="Georgia" w:hAnsi="Georgia"/>
+          <w:sz w:val="20"/>
+          <w:szCs w:val="20"/>
+        </w:rPr>
+        <w:t>)</w:t>
       </w:r>
     </w:p>
     <w:p>
@@ -1705,57 +1830,6 @@
           <w:szCs w:val="20"/>
         </w:rPr>
         <w:t>(</w:t>
-      </w:r>
-      <w:proofErr w:type="spellStart"/>
-      <w:r>
-        <w:fldChar w:fldCharType="begin"/>
-      </w:r>
-      <w:r>
-        <w:instrText xml:space="preserve"> HYPERLINK "https://github.com/swiftlettech/smart-sweeper" </w:instrText>
-      </w:r>
-      <w:r>
-        <w:fldChar w:fldCharType="separate"/>
-      </w:r>
-      <w:r>
-        <w:rPr>
-          <w:rStyle w:val="Hyperlink"/>
-          <w:rFonts w:ascii="Georgia" w:hAnsi="Georgia"/>
-          <w:sz w:val="20"/>
-          <w:szCs w:val="20"/>
-        </w:rPr>
-        <w:t>SmartSweeper</w:t>
-      </w:r>
-      <w:proofErr w:type="spellEnd"/>
-      <w:r>
-        <w:rPr>
-          <w:rStyle w:val="Hyperlink"/>
-          <w:rFonts w:ascii="Georgia" w:hAnsi="Georgia"/>
-          <w:sz w:val="20"/>
-          <w:szCs w:val="20"/>
-        </w:rPr>
-        <w:fldChar w:fldCharType="end"/>
-      </w:r>
-      <w:r>
-        <w:rPr>
-          <w:rStyle w:val="Hyperlink"/>
-          <w:rFonts w:ascii="Georgia" w:hAnsi="Georgia"/>
-          <w:color w:val="auto"/>
-          <w:sz w:val="20"/>
-          <w:szCs w:val="20"/>
-          <w:u w:val="none"/>
-        </w:rPr>
-        <w:t xml:space="preserve"> |</w:t>
-      </w:r>
-      <w:r>
-        <w:rPr>
-          <w:rStyle w:val="Hyperlink"/>
-          <w:rFonts w:ascii="Georgia" w:hAnsi="Georgia"/>
-          <w:color w:val="auto"/>
-          <w:sz w:val="20"/>
-          <w:szCs w:val="20"/>
-          <w:u w:val="none"/>
-        </w:rPr>
-        <w:t xml:space="preserve"> </w:t>
       </w:r>
       <w:hyperlink r:id="rId10" w:history="1">
         <w:r>
@@ -1765,9 +1839,32 @@
             <w:sz w:val="20"/>
             <w:szCs w:val="20"/>
           </w:rPr>
-          <w:t>node-</w:t>
+          <w:t>SmartSweeper</w:t>
         </w:r>
-        <w:proofErr w:type="spellStart"/>
+      </w:hyperlink>
+      <w:r>
+        <w:rPr>
+          <w:rStyle w:val="Hyperlink"/>
+          <w:rFonts w:ascii="Georgia" w:hAnsi="Georgia"/>
+          <w:color w:val="auto"/>
+          <w:sz w:val="20"/>
+          <w:szCs w:val="20"/>
+          <w:u w:val="none"/>
+        </w:rPr>
+        <w:t xml:space="preserve"> |</w:t>
+      </w:r>
+      <w:r>
+        <w:rPr>
+          <w:rStyle w:val="Hyperlink"/>
+          <w:rFonts w:ascii="Georgia" w:hAnsi="Georgia"/>
+          <w:color w:val="auto"/>
+          <w:sz w:val="20"/>
+          <w:szCs w:val="20"/>
+          <w:u w:val="none"/>
+        </w:rPr>
+        <w:t xml:space="preserve"> </w:t>
+      </w:r>
+      <w:hyperlink r:id="rId11" w:history="1">
         <w:r>
           <w:rPr>
             <w:rStyle w:val="Hyperlink"/>
@@ -1775,9 +1872,8 @@
             <w:sz w:val="20"/>
             <w:szCs w:val="20"/>
           </w:rPr>
-          <w:t>smartcash</w:t>
+          <w:t>node-smartcash</w:t>
         </w:r>
-        <w:proofErr w:type="spellEnd"/>
       </w:hyperlink>
       <w:r>
         <w:rPr>
@@ -1852,25 +1948,7 @@
           <w:sz w:val="20"/>
           <w:szCs w:val="20"/>
         </w:rPr>
-        <w:t xml:space="preserve">UI applications using </w:t>
-      </w:r>
-      <w:proofErr w:type="spellStart"/>
-      <w:r>
-        <w:rPr>
-          <w:rFonts w:ascii="Georgia" w:hAnsi="Georgia"/>
-          <w:sz w:val="20"/>
-          <w:szCs w:val="20"/>
-        </w:rPr>
-        <w:t>Winforms</w:t>
-      </w:r>
-      <w:proofErr w:type="spellEnd"/>
-      <w:r>
-        <w:rPr>
-          <w:rFonts w:ascii="Georgia" w:hAnsi="Georgia"/>
-          <w:sz w:val="20"/>
-          <w:szCs w:val="20"/>
-        </w:rPr>
-        <w:t>.</w:t>
+        <w:t>UI applications using Winforms.</w:t>
       </w:r>
     </w:p>
     <w:p>
@@ -1942,6 +2020,7 @@
           <w:sz w:val="20"/>
           <w:szCs w:val="20"/>
         </w:rPr>
+        <w:lastRenderedPageBreak/>
         <w:t>Developed dashboard web application with Stripe integration using Angular</w:t>
       </w:r>
       <w:r>
@@ -1994,56 +2073,6 @@
           <w:szCs w:val="20"/>
         </w:rPr>
       </w:pPr>
-      <w:r>
-        <w:rPr>
-          <w:rFonts w:ascii="Georgia" w:eastAsia="Georgia" w:hAnsi="Georgia" w:cs="Georgia"/>
-          <w:sz w:val="20"/>
-          <w:szCs w:val="20"/>
-        </w:rPr>
-        <w:br w:type="page"/>
-      </w:r>
-    </w:p>
-    <w:p>
-      <w:pPr>
-        <w:pStyle w:val="Heading3"/>
-        <w:spacing w:before="0" w:after="0" w:line="240" w:lineRule="auto"/>
-        <w:contextualSpacing w:val="0"/>
-        <w:rPr>
-          <w:rFonts w:ascii="Georgia" w:hAnsi="Georgia"/>
-          <w:sz w:val="20"/>
-          <w:szCs w:val="20"/>
-        </w:rPr>
-      </w:pPr>
-      <w:r>
-        <w:rPr>
-          <w:rFonts w:ascii="Georgia" w:eastAsia="Georgia" w:hAnsi="Georgia" w:cs="Georgia"/>
-          <w:sz w:val="20"/>
-          <w:szCs w:val="20"/>
-        </w:rPr>
-        <w:lastRenderedPageBreak/>
-        <w:t>SWIFTLET TECHNOLOGY</w:t>
-      </w:r>
-      <w:r>
-        <w:rPr>
-          <w:rFonts w:ascii="Georgia" w:eastAsia="Georgia" w:hAnsi="Georgia" w:cs="Georgia"/>
-          <w:b w:val="0"/>
-          <w:sz w:val="20"/>
-          <w:szCs w:val="20"/>
-        </w:rPr>
-        <w:t xml:space="preserve"> (Continued)</w:t>
-      </w:r>
-    </w:p>
-    <w:p>
-      <w:pPr>
-        <w:pStyle w:val="Heading3"/>
-        <w:spacing w:before="0" w:after="0" w:line="240" w:lineRule="auto"/>
-        <w:contextualSpacing w:val="0"/>
-        <w:rPr>
-          <w:rFonts w:ascii="Georgia" w:eastAsia="Georgia" w:hAnsi="Georgia" w:cs="Georgia"/>
-          <w:sz w:val="20"/>
-          <w:szCs w:val="20"/>
-        </w:rPr>
-      </w:pPr>
     </w:p>
     <w:p>
       <w:pPr>
@@ -2198,6 +2227,15 @@
           <w:sz w:val="20"/>
           <w:szCs w:val="20"/>
         </w:rPr>
+        <w:t xml:space="preserve">Lead </w:t>
+      </w:r>
+      <w:r>
+        <w:rPr>
+          <w:rFonts w:ascii="Georgia" w:eastAsia="Georgia" w:hAnsi="Georgia" w:cs="Georgia"/>
+          <w:b/>
+          <w:sz w:val="20"/>
+          <w:szCs w:val="20"/>
+        </w:rPr>
         <w:t xml:space="preserve">Web Developer, Dept. of Computer Science </w:t>
       </w:r>
       <w:r>
@@ -2259,7 +2297,7 @@
         </w:rPr>
         <w:t>(</w:t>
       </w:r>
-      <w:hyperlink r:id="rId11" w:history="1">
+      <w:hyperlink r:id="rId12" w:history="1">
         <w:r>
           <w:rPr>
             <w:rStyle w:val="Hyperlink"/>
@@ -2772,7 +2810,7 @@
         </w:rPr>
         <w:t>(</w:t>
       </w:r>
-      <w:hyperlink r:id="rId12" w:history="1">
+      <w:hyperlink r:id="rId13" w:history="1">
         <w:r>
           <w:rPr>
             <w:rStyle w:val="Hyperlink"/>
@@ -3461,7 +3499,7 @@
           <w:szCs w:val="20"/>
         </w:rPr>
       </w:pPr>
-      <w:hyperlink r:id="rId13" w:history="1">
+      <w:hyperlink r:id="rId14" w:history="1">
         <w:r>
           <w:rPr>
             <w:rStyle w:val="Hyperlink"/>
@@ -3609,7 +3647,7 @@
           <w:szCs w:val="20"/>
         </w:rPr>
       </w:pPr>
-      <w:hyperlink r:id="rId14" w:history="1">
+      <w:hyperlink r:id="rId15" w:history="1">
         <w:r>
           <w:rPr>
             <w:rStyle w:val="Hyperlink"/>
@@ -3636,7 +3674,7 @@
         </w:rPr>
         <w:t xml:space="preserve">| </w:t>
       </w:r>
-      <w:hyperlink r:id="rId15" w:history="1">
+      <w:hyperlink r:id="rId16" w:history="1">
         <w:r>
           <w:rPr>
             <w:rStyle w:val="Hyperlink"/>
@@ -4001,12 +4039,557 @@
         </w:rPr>
         <w:t>Successfully reused a framework previously developed for a similar educational game.</w:t>
       </w:r>
+      <w:r>
+        <w:rPr>
+          <w:rFonts w:ascii="Georgia" w:eastAsia="Georgia" w:hAnsi="Georgia" w:cs="Georgia"/>
+          <w:sz w:val="20"/>
+          <w:szCs w:val="20"/>
+        </w:rPr>
+        <w:br w:type="page"/>
+      </w:r>
+    </w:p>
+    <w:p>
+      <w:pPr>
+        <w:spacing w:line="240" w:lineRule="auto"/>
+        <w:contextualSpacing w:val="0"/>
+        <w:rPr>
+          <w:rFonts w:ascii="Georgia" w:eastAsia="Georgia" w:hAnsi="Georgia" w:cs="Georgia"/>
+          <w:b/>
+          <w:bCs/>
+          <w:sz w:val="20"/>
+          <w:szCs w:val="20"/>
+        </w:rPr>
+      </w:pPr>
+      <w:r>
+        <w:rPr>
+          <w:rFonts w:ascii="Georgia" w:eastAsia="Georgia" w:hAnsi="Georgia" w:cs="Georgia"/>
+          <w:b/>
+          <w:bCs/>
+          <w:sz w:val="20"/>
+          <w:szCs w:val="20"/>
+        </w:rPr>
+        <w:lastRenderedPageBreak/>
+        <w:t>References</w:t>
+      </w:r>
+    </w:p>
+    <w:p>
+      <w:pPr>
+        <w:spacing w:line="240" w:lineRule="auto"/>
+        <w:contextualSpacing w:val="0"/>
+        <w:rPr>
+          <w:rFonts w:ascii="Georgia" w:eastAsia="Georgia" w:hAnsi="Georgia" w:cs="Georgia"/>
+          <w:sz w:val="20"/>
+          <w:szCs w:val="20"/>
+        </w:rPr>
+      </w:pPr>
+    </w:p>
+    <w:tbl>
+      <w:tblPr>
+        <w:tblStyle w:val="TableGrid"/>
+        <w:tblW w:w="0" w:type="auto"/>
+        <w:tblBorders>
+          <w:top w:val="none" w:sz="0" w:space="0" w:color="auto"/>
+          <w:left w:val="none" w:sz="0" w:space="0" w:color="auto"/>
+          <w:bottom w:val="none" w:sz="0" w:space="0" w:color="auto"/>
+          <w:right w:val="none" w:sz="0" w:space="0" w:color="auto"/>
+          <w:insideH w:val="none" w:sz="0" w:space="0" w:color="auto"/>
+          <w:insideV w:val="none" w:sz="0" w:space="0" w:color="auto"/>
+        </w:tblBorders>
+        <w:tblLook w:val="04A0" w:firstRow="1" w:lastRow="0" w:firstColumn="1" w:lastColumn="0" w:noHBand="0" w:noVBand="1"/>
+      </w:tblPr>
+      <w:tblGrid>
+        <w:gridCol w:w="2160"/>
+        <w:gridCol w:w="4140"/>
+        <w:gridCol w:w="4204"/>
+      </w:tblGrid>
+      <w:tr>
+        <w:trPr>
+          <w:trHeight w:val="720"/>
+        </w:trPr>
+        <w:tc>
+          <w:tcPr>
+            <w:tcW w:w="2160" w:type="dxa"/>
+          </w:tcPr>
+          <w:p>
+            <w:pPr>
+              <w:contextualSpacing w:val="0"/>
+              <w:rPr>
+                <w:rFonts w:ascii="Georgia" w:eastAsia="Georgia" w:hAnsi="Georgia" w:cs="Georgia"/>
+                <w:sz w:val="20"/>
+                <w:szCs w:val="20"/>
+              </w:rPr>
+            </w:pPr>
+            <w:r>
+              <w:rPr>
+                <w:rFonts w:ascii="Georgia" w:eastAsia="Georgia" w:hAnsi="Georgia" w:cs="Georgia"/>
+                <w:sz w:val="20"/>
+                <w:szCs w:val="20"/>
+              </w:rPr>
+              <w:t>Daniel Kurin</w:t>
+            </w:r>
+          </w:p>
+        </w:tc>
+        <w:tc>
+          <w:tcPr>
+            <w:tcW w:w="4140" w:type="dxa"/>
+          </w:tcPr>
+          <w:p>
+            <w:pPr>
+              <w:contextualSpacing w:val="0"/>
+              <w:rPr>
+                <w:rFonts w:ascii="Georgia" w:eastAsia="Georgia" w:hAnsi="Georgia" w:cs="Georgia"/>
+                <w:sz w:val="20"/>
+                <w:szCs w:val="20"/>
+              </w:rPr>
+            </w:pPr>
+            <w:r>
+              <w:rPr>
+                <w:rFonts w:ascii="Georgia" w:eastAsia="Georgia" w:hAnsi="Georgia" w:cs="Georgia"/>
+                <w:sz w:val="20"/>
+                <w:szCs w:val="20"/>
+              </w:rPr>
+              <w:t>F</w:t>
+            </w:r>
+            <w:r>
+              <w:rPr>
+                <w:rFonts w:ascii="Georgia" w:eastAsia="Georgia" w:hAnsi="Georgia" w:cs="Georgia"/>
+                <w:sz w:val="20"/>
+                <w:szCs w:val="20"/>
+              </w:rPr>
+              <w:t xml:space="preserve">ounder and </w:t>
+            </w:r>
+            <w:r>
+              <w:rPr>
+                <w:rFonts w:ascii="Georgia" w:eastAsia="Georgia" w:hAnsi="Georgia" w:cs="Georgia"/>
+                <w:sz w:val="20"/>
+                <w:szCs w:val="20"/>
+              </w:rPr>
+              <w:t>CEO</w:t>
+            </w:r>
+          </w:p>
+          <w:p>
+            <w:pPr>
+              <w:contextualSpacing w:val="0"/>
+              <w:rPr>
+                <w:rFonts w:ascii="Georgia" w:eastAsia="Georgia" w:hAnsi="Georgia" w:cs="Georgia"/>
+                <w:sz w:val="20"/>
+                <w:szCs w:val="20"/>
+              </w:rPr>
+            </w:pPr>
+            <w:hyperlink r:id="rId17" w:history="1">
+              <w:r>
+                <w:rPr>
+                  <w:rStyle w:val="Hyperlink"/>
+                  <w:rFonts w:ascii="Georgia" w:eastAsia="Georgia" w:hAnsi="Georgia" w:cs="Georgia"/>
+                  <w:sz w:val="20"/>
+                  <w:szCs w:val="20"/>
+                </w:rPr>
+                <w:t>dkurin@swiftlet.technology</w:t>
+              </w:r>
+            </w:hyperlink>
+          </w:p>
+          <w:p>
+            <w:pPr>
+              <w:contextualSpacing w:val="0"/>
+              <w:rPr>
+                <w:rFonts w:ascii="Georgia" w:eastAsia="Georgia" w:hAnsi="Georgia" w:cs="Georgia"/>
+                <w:sz w:val="20"/>
+                <w:szCs w:val="20"/>
+              </w:rPr>
+            </w:pPr>
+            <w:r>
+              <w:rPr>
+                <w:rFonts w:ascii="Georgia" w:eastAsia="Georgia" w:hAnsi="Georgia" w:cs="Georgia"/>
+                <w:sz w:val="20"/>
+                <w:szCs w:val="20"/>
+              </w:rPr>
+              <w:t>989-225-8754</w:t>
+            </w:r>
+          </w:p>
+        </w:tc>
+        <w:tc>
+          <w:tcPr>
+            <w:tcW w:w="4204" w:type="dxa"/>
+          </w:tcPr>
+          <w:p>
+            <w:pPr>
+              <w:contextualSpacing w:val="0"/>
+              <w:rPr>
+                <w:rFonts w:ascii="Georgia" w:eastAsia="Georgia" w:hAnsi="Georgia" w:cs="Georgia"/>
+                <w:sz w:val="20"/>
+                <w:szCs w:val="20"/>
+              </w:rPr>
+            </w:pPr>
+            <w:r>
+              <w:rPr>
+                <w:rFonts w:ascii="Georgia" w:eastAsia="Georgia" w:hAnsi="Georgia" w:cs="Georgia"/>
+                <w:sz w:val="20"/>
+                <w:szCs w:val="20"/>
+              </w:rPr>
+              <w:t>Swiftlet Technology LLC</w:t>
+            </w:r>
+          </w:p>
+          <w:p>
+            <w:pPr>
+              <w:contextualSpacing w:val="0"/>
+              <w:rPr>
+                <w:rFonts w:ascii="Georgia" w:eastAsia="Georgia" w:hAnsi="Georgia" w:cs="Georgia"/>
+                <w:sz w:val="20"/>
+                <w:szCs w:val="20"/>
+              </w:rPr>
+            </w:pPr>
+            <w:r>
+              <w:rPr>
+                <w:rFonts w:ascii="Georgia" w:eastAsia="Georgia" w:hAnsi="Georgia" w:cs="Georgia"/>
+                <w:sz w:val="20"/>
+                <w:szCs w:val="20"/>
+              </w:rPr>
+              <w:t>Flint, MI</w:t>
+            </w:r>
+          </w:p>
+          <w:p>
+            <w:pPr>
+              <w:contextualSpacing w:val="0"/>
+              <w:rPr>
+                <w:rFonts w:ascii="Georgia" w:eastAsia="Georgia" w:hAnsi="Georgia" w:cs="Georgia"/>
+                <w:sz w:val="20"/>
+                <w:szCs w:val="20"/>
+              </w:rPr>
+            </w:pPr>
+            <w:r>
+              <w:rPr>
+                <w:rFonts w:ascii="Georgia" w:eastAsia="Georgia" w:hAnsi="Georgia" w:cs="Georgia"/>
+                <w:sz w:val="20"/>
+                <w:szCs w:val="20"/>
+              </w:rPr>
+              <w:t>Current Supervisor</w:t>
+            </w:r>
+          </w:p>
+        </w:tc>
+      </w:tr>
+      <w:tr>
+        <w:trPr>
+          <w:trHeight w:val="720"/>
+        </w:trPr>
+        <w:tc>
+          <w:tcPr>
+            <w:tcW w:w="2160" w:type="dxa"/>
+          </w:tcPr>
+          <w:p>
+            <w:pPr>
+              <w:contextualSpacing w:val="0"/>
+              <w:rPr>
+                <w:rFonts w:ascii="Georgia" w:eastAsia="Georgia" w:hAnsi="Georgia" w:cs="Georgia"/>
+                <w:sz w:val="20"/>
+                <w:szCs w:val="20"/>
+              </w:rPr>
+            </w:pPr>
+            <w:r>
+              <w:rPr>
+                <w:rFonts w:ascii="Georgia" w:eastAsia="Georgia" w:hAnsi="Georgia" w:cs="Georgia"/>
+                <w:sz w:val="20"/>
+                <w:szCs w:val="20"/>
+              </w:rPr>
+              <w:t>Mark Allison</w:t>
+            </w:r>
+          </w:p>
+        </w:tc>
+        <w:tc>
+          <w:tcPr>
+            <w:tcW w:w="4140" w:type="dxa"/>
+          </w:tcPr>
+          <w:p>
+            <w:pPr>
+              <w:contextualSpacing w:val="0"/>
+              <w:rPr>
+                <w:rFonts w:ascii="Georgia" w:eastAsia="Georgia" w:hAnsi="Georgia" w:cs="Georgia"/>
+                <w:sz w:val="20"/>
+                <w:szCs w:val="20"/>
+              </w:rPr>
+            </w:pPr>
+            <w:r>
+              <w:rPr>
+                <w:rFonts w:ascii="Georgia" w:eastAsia="Georgia" w:hAnsi="Georgia" w:cs="Georgia"/>
+                <w:sz w:val="20"/>
+                <w:szCs w:val="20"/>
+              </w:rPr>
+              <w:t>Associate Chair</w:t>
+            </w:r>
+            <w:r>
+              <w:rPr>
+                <w:rFonts w:ascii="Georgia" w:eastAsia="Georgia" w:hAnsi="Georgia" w:cs="Georgia"/>
+                <w:sz w:val="20"/>
+                <w:szCs w:val="20"/>
+              </w:rPr>
+              <w:t xml:space="preserve"> and Assistant Professor</w:t>
+            </w:r>
+          </w:p>
+          <w:p>
+            <w:pPr>
+              <w:contextualSpacing w:val="0"/>
+              <w:rPr>
+                <w:rFonts w:ascii="Georgia" w:eastAsia="Georgia" w:hAnsi="Georgia" w:cs="Georgia"/>
+                <w:sz w:val="20"/>
+                <w:szCs w:val="20"/>
+              </w:rPr>
+            </w:pPr>
+            <w:hyperlink r:id="rId18" w:history="1">
+              <w:r>
+                <w:rPr>
+                  <w:rStyle w:val="Hyperlink"/>
+                  <w:rFonts w:ascii="Georgia" w:eastAsia="Georgia" w:hAnsi="Georgia" w:cs="Georgia"/>
+                  <w:sz w:val="20"/>
+                  <w:szCs w:val="20"/>
+                </w:rPr>
+                <w:t>markalli@umich.edu</w:t>
+              </w:r>
+            </w:hyperlink>
+          </w:p>
+          <w:p>
+            <w:pPr>
+              <w:contextualSpacing w:val="0"/>
+              <w:rPr>
+                <w:rFonts w:ascii="Georgia" w:eastAsia="Georgia" w:hAnsi="Georgia" w:cs="Georgia"/>
+                <w:sz w:val="20"/>
+                <w:szCs w:val="20"/>
+              </w:rPr>
+            </w:pPr>
+            <w:r>
+              <w:rPr>
+                <w:rFonts w:ascii="Georgia" w:eastAsia="Georgia" w:hAnsi="Georgia" w:cs="Georgia"/>
+                <w:sz w:val="20"/>
+                <w:szCs w:val="20"/>
+              </w:rPr>
+              <w:t>810-762-3131</w:t>
+            </w:r>
+          </w:p>
+        </w:tc>
+        <w:tc>
+          <w:tcPr>
+            <w:tcW w:w="4204" w:type="dxa"/>
+          </w:tcPr>
+          <w:p>
+            <w:pPr>
+              <w:contextualSpacing w:val="0"/>
+              <w:rPr>
+                <w:rFonts w:ascii="Georgia" w:eastAsia="Georgia" w:hAnsi="Georgia" w:cs="Georgia"/>
+                <w:sz w:val="20"/>
+                <w:szCs w:val="20"/>
+              </w:rPr>
+            </w:pPr>
+            <w:r>
+              <w:rPr>
+                <w:rFonts w:ascii="Georgia" w:eastAsia="Georgia" w:hAnsi="Georgia" w:cs="Georgia"/>
+                <w:sz w:val="20"/>
+                <w:szCs w:val="20"/>
+              </w:rPr>
+              <w:t>Department of Computer Science</w:t>
+            </w:r>
+          </w:p>
+          <w:p>
+            <w:pPr>
+              <w:contextualSpacing w:val="0"/>
+              <w:rPr>
+                <w:rFonts w:ascii="Georgia" w:eastAsia="Georgia" w:hAnsi="Georgia" w:cs="Georgia"/>
+                <w:sz w:val="20"/>
+                <w:szCs w:val="20"/>
+              </w:rPr>
+            </w:pPr>
+            <w:r>
+              <w:rPr>
+                <w:rFonts w:ascii="Georgia" w:eastAsia="Georgia" w:hAnsi="Georgia" w:cs="Georgia"/>
+                <w:sz w:val="20"/>
+                <w:szCs w:val="20"/>
+              </w:rPr>
+              <w:t>University of Michigan-Flint</w:t>
+            </w:r>
+          </w:p>
+          <w:p>
+            <w:pPr>
+              <w:contextualSpacing w:val="0"/>
+              <w:rPr>
+                <w:rFonts w:ascii="Georgia" w:eastAsia="Georgia" w:hAnsi="Georgia" w:cs="Georgia"/>
+                <w:sz w:val="20"/>
+                <w:szCs w:val="20"/>
+              </w:rPr>
+            </w:pPr>
+            <w:r>
+              <w:rPr>
+                <w:rFonts w:ascii="Georgia" w:eastAsia="Georgia" w:hAnsi="Georgia" w:cs="Georgia"/>
+                <w:sz w:val="20"/>
+                <w:szCs w:val="20"/>
+              </w:rPr>
+              <w:t>Former Supervisor</w:t>
+            </w:r>
+          </w:p>
+        </w:tc>
+      </w:tr>
+      <w:tr>
+        <w:trPr>
+          <w:trHeight w:val="720"/>
+        </w:trPr>
+        <w:tc>
+          <w:tcPr>
+            <w:tcW w:w="2160" w:type="dxa"/>
+          </w:tcPr>
+          <w:p>
+            <w:pPr>
+              <w:contextualSpacing w:val="0"/>
+              <w:rPr>
+                <w:rFonts w:ascii="Georgia" w:eastAsia="Georgia" w:hAnsi="Georgia" w:cs="Georgia"/>
+                <w:sz w:val="20"/>
+                <w:szCs w:val="20"/>
+              </w:rPr>
+            </w:pPr>
+            <w:r>
+              <w:rPr>
+                <w:rFonts w:ascii="Georgia" w:eastAsia="Georgia" w:hAnsi="Georgia" w:cs="Georgia"/>
+                <w:sz w:val="20"/>
+                <w:szCs w:val="20"/>
+              </w:rPr>
+              <w:t>Laura Staudacher</w:t>
+            </w:r>
+          </w:p>
+        </w:tc>
+        <w:tc>
+          <w:tcPr>
+            <w:tcW w:w="4140" w:type="dxa"/>
+          </w:tcPr>
+          <w:p>
+            <w:pPr>
+              <w:contextualSpacing w:val="0"/>
+              <w:rPr>
+                <w:rFonts w:ascii="Georgia" w:eastAsia="Georgia" w:hAnsi="Georgia" w:cs="Georgia"/>
+                <w:sz w:val="20"/>
+                <w:szCs w:val="20"/>
+              </w:rPr>
+            </w:pPr>
+            <w:r>
+              <w:rPr>
+                <w:rFonts w:ascii="Georgia" w:eastAsia="Georgia" w:hAnsi="Georgia" w:cs="Georgia"/>
+                <w:sz w:val="20"/>
+                <w:szCs w:val="20"/>
+              </w:rPr>
+              <w:t>Program Manager</w:t>
+            </w:r>
+          </w:p>
+          <w:p>
+            <w:pPr>
+              <w:contextualSpacing w:val="0"/>
+              <w:rPr>
+                <w:rFonts w:ascii="Georgia" w:eastAsia="Georgia" w:hAnsi="Georgia" w:cs="Georgia"/>
+                <w:sz w:val="20"/>
+                <w:szCs w:val="20"/>
+              </w:rPr>
+            </w:pPr>
+            <w:hyperlink r:id="rId19" w:history="1">
+              <w:r>
+                <w:rPr>
+                  <w:rStyle w:val="Hyperlink"/>
+                  <w:rFonts w:ascii="Georgia" w:eastAsia="Georgia" w:hAnsi="Georgia" w:cs="Georgia"/>
+                  <w:sz w:val="20"/>
+                  <w:szCs w:val="20"/>
+                </w:rPr>
+                <w:t>laurast@umich.edu</w:t>
+              </w:r>
+            </w:hyperlink>
+          </w:p>
+          <w:p>
+            <w:pPr>
+              <w:contextualSpacing w:val="0"/>
+              <w:rPr>
+                <w:rFonts w:ascii="Georgia" w:eastAsia="Georgia" w:hAnsi="Georgia" w:cs="Georgia"/>
+                <w:sz w:val="20"/>
+                <w:szCs w:val="20"/>
+              </w:rPr>
+            </w:pPr>
+            <w:r>
+              <w:rPr>
+                <w:rFonts w:ascii="Georgia" w:eastAsia="Georgia" w:hAnsi="Georgia" w:cs="Georgia"/>
+                <w:sz w:val="20"/>
+                <w:szCs w:val="20"/>
+              </w:rPr>
+              <w:t>810-424-5354</w:t>
+            </w:r>
+          </w:p>
+        </w:tc>
+        <w:tc>
+          <w:tcPr>
+            <w:tcW w:w="4204" w:type="dxa"/>
+          </w:tcPr>
+          <w:p>
+            <w:pPr>
+              <w:contextualSpacing w:val="0"/>
+              <w:rPr>
+                <w:rFonts w:ascii="Georgia" w:eastAsia="Georgia" w:hAnsi="Georgia" w:cs="Georgia"/>
+                <w:sz w:val="20"/>
+                <w:szCs w:val="20"/>
+              </w:rPr>
+            </w:pPr>
+            <w:r>
+              <w:rPr>
+                <w:rFonts w:ascii="Georgia" w:eastAsia="Georgia" w:hAnsi="Georgia" w:cs="Georgia"/>
+                <w:sz w:val="20"/>
+                <w:szCs w:val="20"/>
+              </w:rPr>
+              <w:t>Honors Program</w:t>
+            </w:r>
+          </w:p>
+          <w:p>
+            <w:pPr>
+              <w:contextualSpacing w:val="0"/>
+              <w:rPr>
+                <w:rFonts w:ascii="Georgia" w:eastAsia="Georgia" w:hAnsi="Georgia" w:cs="Georgia"/>
+                <w:sz w:val="20"/>
+                <w:szCs w:val="20"/>
+              </w:rPr>
+            </w:pPr>
+            <w:r>
+              <w:rPr>
+                <w:rFonts w:ascii="Georgia" w:eastAsia="Georgia" w:hAnsi="Georgia" w:cs="Georgia"/>
+                <w:sz w:val="20"/>
+                <w:szCs w:val="20"/>
+              </w:rPr>
+              <w:t>University of Michigan-Flint</w:t>
+            </w:r>
+          </w:p>
+          <w:p>
+            <w:pPr>
+              <w:contextualSpacing w:val="0"/>
+              <w:rPr>
+                <w:rFonts w:ascii="Georgia" w:eastAsia="Georgia" w:hAnsi="Georgia" w:cs="Georgia"/>
+                <w:sz w:val="20"/>
+                <w:szCs w:val="20"/>
+              </w:rPr>
+            </w:pPr>
+            <w:r>
+              <w:rPr>
+                <w:rFonts w:ascii="Georgia" w:eastAsia="Georgia" w:hAnsi="Georgia" w:cs="Georgia"/>
+                <w:sz w:val="20"/>
+                <w:szCs w:val="20"/>
+              </w:rPr>
+              <w:t>Former Supervisor</w:t>
+            </w:r>
+          </w:p>
+        </w:tc>
+      </w:tr>
+    </w:tbl>
+    <w:p>
+      <w:pPr>
+        <w:spacing w:line="240" w:lineRule="auto"/>
+        <w:contextualSpacing w:val="0"/>
+        <w:rPr>
+          <w:rFonts w:ascii="Georgia" w:eastAsia="Georgia" w:hAnsi="Georgia" w:cs="Georgia"/>
+          <w:sz w:val="20"/>
+          <w:szCs w:val="20"/>
+        </w:rPr>
+      </w:pPr>
     </w:p>
     <w:sectPr>
-      <w:headerReference w:type="default" r:id="rId16"/>
-      <w:footerReference w:type="default" r:id="rId17"/>
-      <w:headerReference w:type="first" r:id="rId18"/>
-      <w:footerReference w:type="first" r:id="rId19"/>
+      <w:headerReference w:type="default" r:id="rId20"/>
+      <w:footerReference w:type="default" r:id="rId21"/>
+      <w:headerReference w:type="first" r:id="rId22"/>
+      <w:footerReference w:type="first" r:id="rId23"/>
       <w:pgSz w:w="12240" w:h="15840"/>
       <w:pgMar w:top="863" w:right="863" w:bottom="863" w:left="863" w:header="720" w:footer="720" w:gutter="0"/>
       <w:pgNumType w:start="1"/>

</xml_diff>